<commit_message>
Converting Word documents to MarkDown: "Conditions": Manually checking differences between rendered MarkDown and Word. Last checks if markup looks ok.
</commit_message>
<xml_diff>
--- a/1. Spec/18. Conditions/1. Conditions.docx
+++ b/1. Spec/18. Conditions/1. Conditions.docx
@@ -1,12 +1,15 @@
 
 <file path=word/document.xml><?xml version="1.0" encoding="utf-8"?>
-<w:document xmlns:wpc="http://schemas.microsoft.com/office/word/2010/wordprocessingCanvas" xmlns:cx="http://schemas.microsoft.com/office/drawing/2014/chartex" xmlns:cx1="http://schemas.microsoft.com/office/drawing/2015/9/8/chartex" xmlns:cx2="http://schemas.microsoft.com/office/drawing/2015/10/21/chartex" xmlns:cx3="http://schemas.microsoft.com/office/drawing/2016/5/9/chartex" xmlns:cx4="http://schemas.microsoft.com/office/drawing/2016/5/10/chartex" xmlns:cx5="http://schemas.microsoft.com/office/drawing/2016/5/11/chartex" xmlns:cx6="http://schemas.microsoft.com/office/drawing/2016/5/12/chartex" xmlns:cx7="http://schemas.microsoft.com/office/drawing/2016/5/13/chartex" xmlns:cx8="http://schemas.microsoft.com/office/drawing/2016/5/14/chartex" xmlns:mc="http://schemas.openxmlformats.org/markup-compatibility/2006" xmlns:aink="http://schemas.microsoft.com/office/drawing/2016/ink" xmlns:am3d="http://schemas.microsoft.com/office/drawing/2017/model3d" xmlns:o="urn:schemas-microsoft-com:office:office" xmlns:r="http://schemas.openxmlformats.org/officeDocument/2006/relationships" xmlns:m="http://schemas.openxmlformats.org/officeDocument/2006/math" xmlns:v="urn:schemas-microsoft-com:vml" xmlns:wp14="http://schemas.microsoft.com/office/word/2010/wordprocessingDrawing" xmlns:wp="http://schemas.openxmlformats.org/drawingml/2006/wordprocessingDrawing" xmlns:w10="urn:schemas-microsoft-com:office:word" xmlns:w="http://schemas.openxmlformats.org/wordprocessingml/2006/main" xmlns:w14="http://schemas.microsoft.com/office/word/2010/wordml" xmlns:w15="http://schemas.microsoft.com/office/word/2012/wordml" xmlns:w16cid="http://schemas.microsoft.com/office/word/2016/wordml/cid" xmlns:w16se="http://schemas.microsoft.com/office/word/2015/wordml/symex" xmlns:wpg="http://schemas.microsoft.com/office/word/2010/wordprocessingGroup" xmlns:wpi="http://schemas.microsoft.com/office/word/2010/wordprocessingInk" xmlns:wne="http://schemas.microsoft.com/office/word/2006/wordml" xmlns:wps="http://schemas.microsoft.com/office/word/2010/wordprocessingShape" mc:Ignorable="w14 w15 w16se w16cid wp14">
+<w:document xmlns:wpc="http://schemas.microsoft.com/office/word/2010/wordprocessingCanvas" xmlns:cx="http://schemas.microsoft.com/office/drawing/2014/chartex" xmlns:cx1="http://schemas.microsoft.com/office/drawing/2015/9/8/chartex" xmlns:cx2="http://schemas.microsoft.com/office/drawing/2015/10/21/chartex" xmlns:cx3="http://schemas.microsoft.com/office/drawing/2016/5/9/chartex" xmlns:cx4="http://schemas.microsoft.com/office/drawing/2016/5/10/chartex" xmlns:cx5="http://schemas.microsoft.com/office/drawing/2016/5/11/chartex" xmlns:cx6="http://schemas.microsoft.com/office/drawing/2016/5/12/chartex" xmlns:cx7="http://schemas.microsoft.com/office/drawing/2016/5/13/chartex" xmlns:cx8="http://schemas.microsoft.com/office/drawing/2016/5/14/chartex" xmlns:mc="http://schemas.openxmlformats.org/markup-compatibility/2006" xmlns:aink="http://schemas.microsoft.com/office/drawing/2016/ink" xmlns:am3d="http://schemas.microsoft.com/office/drawing/2017/model3d" xmlns:o="urn:schemas-microsoft-com:office:office" xmlns:r="http://schemas.openxmlformats.org/officeDocument/2006/relationships" xmlns:m="http://schemas.openxmlformats.org/officeDocument/2006/math" xmlns:v="urn:schemas-microsoft-com:vml" xmlns:wp14="http://schemas.microsoft.com/office/word/2010/wordprocessingDrawing" xmlns:wp="http://schemas.openxmlformats.org/drawingml/2006/wordprocessingDrawing" xmlns:w10="urn:schemas-microsoft-com:office:word" xmlns:w="http://schemas.openxmlformats.org/wordprocessingml/2006/main" xmlns:w14="http://schemas.microsoft.com/office/word/2010/wordml" xmlns:w15="http://schemas.microsoft.com/office/word/2012/wordml" xmlns:w16cex="http://schemas.microsoft.com/office/word/2018/wordml/cex" xmlns:w16cid="http://schemas.microsoft.com/office/word/2016/wordml/cid" xmlns:w16="http://schemas.microsoft.com/office/word/2018/wordml" xmlns:w16se="http://schemas.microsoft.com/office/word/2015/wordml/symex" xmlns:wpg="http://schemas.microsoft.com/office/word/2010/wordprocessingGroup" xmlns:wpi="http://schemas.microsoft.com/office/word/2010/wordprocessingInk" xmlns:wne="http://schemas.microsoft.com/office/word/2006/wordml" xmlns:wps="http://schemas.microsoft.com/office/word/2010/wordprocessingShape" mc:Ignorable="w14 w15 w16se w16cid w16 w16cex wp14">
   <w:background w:color="000000"/>
   <w:body>
     <w:p>
       <w:pPr>
         <w:pStyle w:val="Heading2"/>
       </w:pPr>
+      <w:r>
+        <w:t xml:space="preserve">Loose </w:t>
+      </w:r>
       <w:r>
         <w:t>Ideas</w:t>
       </w:r>
@@ -37,40 +40,70 @@
         </w:numPr>
       </w:pPr>
       <w:r>
-        <w:t>'</w:t>
-      </w:r>
-      <w:r>
-        <w:t xml:space="preserve">Inheritance </w:t>
-      </w:r>
-      <w:r>
-        <w:t xml:space="preserve">\ </w:t>
+        <w:t>"</w:t>
+      </w:r>
+      <w:r>
+        <w:t xml:space="preserve">Inheritance \ </w:t>
       </w:r>
       <w:r>
         <w:t>Enforcing &amp; Preventing Specialization</w:t>
       </w:r>
       <w:r>
-        <w:t>'</w:t>
-      </w:r>
-      <w:r>
-        <w:t xml:space="preserve"> seems to use the Conditions notation e.g. in the section 'Requirements for Other Side of Connection', 'Abstract Class', '</w:t>
+        <w:t>"</w:t>
+      </w:r>
+      <w:r>
+        <w:t xml:space="preserve"> seems to use the Conditions notation e.g. in the section</w:t>
+      </w:r>
+      <w:r>
+        <w:t xml:space="preserve"> "</w:t>
+      </w:r>
+      <w:r>
+        <w:t>Requirements for Other Side of Connection</w:t>
+      </w:r>
+      <w:r>
+        <w:t>"</w:t>
+      </w:r>
+      <w:r>
+        <w:t xml:space="preserve">, </w:t>
+      </w:r>
+      <w:r>
+        <w:t>"</w:t>
+      </w:r>
+      <w:r>
+        <w:t>Abstract Class</w:t>
+      </w:r>
+      <w:r>
+        <w:t>",</w:t>
       </w:r>
       <w:r>
         <w:t xml:space="preserve"> </w:t>
       </w:r>
       <w:r>
+        <w:t>"</w:t>
+      </w:r>
+      <w:r>
         <w:t xml:space="preserve">Sealed / Final </w:t>
       </w:r>
       <w:r>
-        <w:t>Class'</w:t>
-      </w:r>
-      <w:r>
-        <w:t>, '</w:t>
+        <w:t>Class</w:t>
+      </w:r>
+      <w:r>
+        <w:t>"</w:t>
+      </w:r>
+      <w:r>
+        <w:t xml:space="preserve">, </w:t>
+      </w:r>
+      <w:r>
+        <w:t>"</w:t>
       </w:r>
       <w:r>
         <w:t>Optional/Required</w:t>
       </w:r>
       <w:r>
-        <w:t>'.</w:t>
+        <w:t>"</w:t>
+      </w:r>
+      <w:r>
+        <w:t>.</w:t>
       </w:r>
     </w:p>
     <w:p>
@@ -82,34 +115,26 @@
         </w:numPr>
       </w:pPr>
       <w:r>
-        <w:t xml:space="preserve">'Parameters \ </w:t>
+        <w:t>"</w:t>
+      </w:r>
+      <w:r>
+        <w:t xml:space="preserve">Parameters \ </w:t>
       </w:r>
       <w:r>
         <w:t>Imported Parameter Concepts</w:t>
       </w:r>
       <w:r>
-        <w:t xml:space="preserve"> \ Required &amp; Optional' seems to demonstrate the notation for one of the most </w:t>
-      </w:r>
-      <w:r>
-        <w:t xml:space="preserve">basic </w:t>
-      </w:r>
-      <w:r>
-        <w:t>conditions</w:t>
-      </w:r>
-      <w:r>
-        <w:t>:</w:t>
-      </w:r>
-      <w:r>
-        <w:t xml:space="preserve"> required/optional. This is a condition, but not the generic condition notation</w:t>
-      </w:r>
-      <w:r>
-        <w:t>, though</w:t>
+        <w:t xml:space="preserve"> \ Required &amp; Optional</w:t>
+      </w:r>
+      <w:r>
+        <w:t>"</w:t>
+      </w:r>
+      <w:r>
+        <w:t xml:space="preserve"> seems to demonstrate the notation for one of the most basic conditions: required/optional. This is a condition, but not the generic condition notation, though</w:t>
       </w:r>
       <w:r>
         <w:t>, that other conditions might use</w:t>
       </w:r>
-      <w:bookmarkStart w:id="0" w:name="_GoBack"/>
-      <w:bookmarkEnd w:id="0"/>
       <w:r>
         <w:t>.</w:t>
       </w:r>
@@ -122,21 +147,28 @@
     </w:p>
     <w:p/>
     <w:p>
-      <w:pPr>
-        <w:pStyle w:val="Heading7"/>
-      </w:pPr>
-      <w:r>
-        <w:t>Conditions</w:t>
-      </w:r>
-    </w:p>
-    <w:p>
-      <w:r>
-        <w:t>'Nice' programming language conditions</w:t>
+      <w:r>
+        <w:t>-----</w:t>
       </w:r>
     </w:p>
     <w:p/>
     <w:p>
       <w:r>
+        <w:t>"</w:t>
+      </w:r>
+      <w:r>
+        <w:t>Nice</w:t>
+      </w:r>
+      <w:r>
+        <w:t>"</w:t>
+      </w:r>
+      <w:r>
+        <w:t xml:space="preserve"> programming language conditions</w:t>
+      </w:r>
+    </w:p>
+    <w:p/>
+    <w:p>
+      <w:r>
         <w:t>class CoffeeMachine{</w:t>
       </w:r>
     </w:p>
@@ -215,10 +247,25 @@
       </w:r>
     </w:p>
     <w:p/>
+    <w:p>
+      <w:r>
+        <w:t>-----</w:t>
+      </w:r>
+    </w:p>
     <w:p/>
     <w:p>
       <w:r>
         <w:t>Automatically imposing conditions</w:t>
+      </w:r>
+    </w:p>
+    <w:p>
+      <w:pPr>
+        <w:pStyle w:val="Spacing"/>
+      </w:pPr>
+    </w:p>
+    <w:p>
+      <w:r>
+        <w:t>-----</w:t>
       </w:r>
     </w:p>
     <w:p>
@@ -276,7 +323,7 @@
 </file>
 
 <file path=word/endnotes.xml><?xml version="1.0" encoding="utf-8"?>
-<w:endnotes xmlns:wpc="http://schemas.microsoft.com/office/word/2010/wordprocessingCanvas" xmlns:cx="http://schemas.microsoft.com/office/drawing/2014/chartex" xmlns:cx1="http://schemas.microsoft.com/office/drawing/2015/9/8/chartex" xmlns:cx2="http://schemas.microsoft.com/office/drawing/2015/10/21/chartex" xmlns:cx3="http://schemas.microsoft.com/office/drawing/2016/5/9/chartex" xmlns:cx4="http://schemas.microsoft.com/office/drawing/2016/5/10/chartex" xmlns:cx5="http://schemas.microsoft.com/office/drawing/2016/5/11/chartex" xmlns:cx6="http://schemas.microsoft.com/office/drawing/2016/5/12/chartex" xmlns:cx7="http://schemas.microsoft.com/office/drawing/2016/5/13/chartex" xmlns:cx8="http://schemas.microsoft.com/office/drawing/2016/5/14/chartex" xmlns:mc="http://schemas.openxmlformats.org/markup-compatibility/2006" xmlns:aink="http://schemas.microsoft.com/office/drawing/2016/ink" xmlns:am3d="http://schemas.microsoft.com/office/drawing/2017/model3d" xmlns:o="urn:schemas-microsoft-com:office:office" xmlns:r="http://schemas.openxmlformats.org/officeDocument/2006/relationships" xmlns:m="http://schemas.openxmlformats.org/officeDocument/2006/math" xmlns:v="urn:schemas-microsoft-com:vml" xmlns:wp14="http://schemas.microsoft.com/office/word/2010/wordprocessingDrawing" xmlns:wp="http://schemas.openxmlformats.org/drawingml/2006/wordprocessingDrawing" xmlns:w10="urn:schemas-microsoft-com:office:word" xmlns:w="http://schemas.openxmlformats.org/wordprocessingml/2006/main" xmlns:w14="http://schemas.microsoft.com/office/word/2010/wordml" xmlns:w15="http://schemas.microsoft.com/office/word/2012/wordml" xmlns:w16cid="http://schemas.microsoft.com/office/word/2016/wordml/cid" xmlns:w16se="http://schemas.microsoft.com/office/word/2015/wordml/symex" xmlns:wpg="http://schemas.microsoft.com/office/word/2010/wordprocessingGroup" xmlns:wpi="http://schemas.microsoft.com/office/word/2010/wordprocessingInk" xmlns:wne="http://schemas.microsoft.com/office/word/2006/wordml" xmlns:wps="http://schemas.microsoft.com/office/word/2010/wordprocessingShape" mc:Ignorable="w14 w15 w16se w16cid wp14">
+<w:endnotes xmlns:wpc="http://schemas.microsoft.com/office/word/2010/wordprocessingCanvas" xmlns:cx="http://schemas.microsoft.com/office/drawing/2014/chartex" xmlns:cx1="http://schemas.microsoft.com/office/drawing/2015/9/8/chartex" xmlns:cx2="http://schemas.microsoft.com/office/drawing/2015/10/21/chartex" xmlns:cx3="http://schemas.microsoft.com/office/drawing/2016/5/9/chartex" xmlns:cx4="http://schemas.microsoft.com/office/drawing/2016/5/10/chartex" xmlns:cx5="http://schemas.microsoft.com/office/drawing/2016/5/11/chartex" xmlns:cx6="http://schemas.microsoft.com/office/drawing/2016/5/12/chartex" xmlns:cx7="http://schemas.microsoft.com/office/drawing/2016/5/13/chartex" xmlns:cx8="http://schemas.microsoft.com/office/drawing/2016/5/14/chartex" xmlns:mc="http://schemas.openxmlformats.org/markup-compatibility/2006" xmlns:aink="http://schemas.microsoft.com/office/drawing/2016/ink" xmlns:am3d="http://schemas.microsoft.com/office/drawing/2017/model3d" xmlns:o="urn:schemas-microsoft-com:office:office" xmlns:r="http://schemas.openxmlformats.org/officeDocument/2006/relationships" xmlns:m="http://schemas.openxmlformats.org/officeDocument/2006/math" xmlns:v="urn:schemas-microsoft-com:vml" xmlns:wp14="http://schemas.microsoft.com/office/word/2010/wordprocessingDrawing" xmlns:wp="http://schemas.openxmlformats.org/drawingml/2006/wordprocessingDrawing" xmlns:w10="urn:schemas-microsoft-com:office:word" xmlns:w="http://schemas.openxmlformats.org/wordprocessingml/2006/main" xmlns:w14="http://schemas.microsoft.com/office/word/2010/wordml" xmlns:w15="http://schemas.microsoft.com/office/word/2012/wordml" xmlns:w16cex="http://schemas.microsoft.com/office/word/2018/wordml/cex" xmlns:w16cid="http://schemas.microsoft.com/office/word/2016/wordml/cid" xmlns:w16="http://schemas.microsoft.com/office/word/2018/wordml" xmlns:w16se="http://schemas.microsoft.com/office/word/2015/wordml/symex" xmlns:wpg="http://schemas.microsoft.com/office/word/2010/wordprocessingGroup" xmlns:wpi="http://schemas.microsoft.com/office/word/2010/wordprocessingInk" xmlns:wne="http://schemas.microsoft.com/office/word/2006/wordml" xmlns:wps="http://schemas.microsoft.com/office/word/2010/wordprocessingShape" mc:Ignorable="w14 w15 w16se w16cid w16 w16cex wp14">
   <w:endnote w:type="separator" w:id="-1">
     <w:p>
       <w:r>
@@ -295,7 +342,7 @@
 </file>
 
 <file path=word/footer1.xml><?xml version="1.0" encoding="utf-8"?>
-<w:ftr xmlns:wpc="http://schemas.microsoft.com/office/word/2010/wordprocessingCanvas" xmlns:cx="http://schemas.microsoft.com/office/drawing/2014/chartex" xmlns:cx1="http://schemas.microsoft.com/office/drawing/2015/9/8/chartex" xmlns:cx2="http://schemas.microsoft.com/office/drawing/2015/10/21/chartex" xmlns:cx3="http://schemas.microsoft.com/office/drawing/2016/5/9/chartex" xmlns:cx4="http://schemas.microsoft.com/office/drawing/2016/5/10/chartex" xmlns:cx5="http://schemas.microsoft.com/office/drawing/2016/5/11/chartex" xmlns:cx6="http://schemas.microsoft.com/office/drawing/2016/5/12/chartex" xmlns:cx7="http://schemas.microsoft.com/office/drawing/2016/5/13/chartex" xmlns:cx8="http://schemas.microsoft.com/office/drawing/2016/5/14/chartex" xmlns:mc="http://schemas.openxmlformats.org/markup-compatibility/2006" xmlns:aink="http://schemas.microsoft.com/office/drawing/2016/ink" xmlns:am3d="http://schemas.microsoft.com/office/drawing/2017/model3d" xmlns:o="urn:schemas-microsoft-com:office:office" xmlns:r="http://schemas.openxmlformats.org/officeDocument/2006/relationships" xmlns:m="http://schemas.openxmlformats.org/officeDocument/2006/math" xmlns:v="urn:schemas-microsoft-com:vml" xmlns:wp14="http://schemas.microsoft.com/office/word/2010/wordprocessingDrawing" xmlns:wp="http://schemas.openxmlformats.org/drawingml/2006/wordprocessingDrawing" xmlns:w10="urn:schemas-microsoft-com:office:word" xmlns:w="http://schemas.openxmlformats.org/wordprocessingml/2006/main" xmlns:w14="http://schemas.microsoft.com/office/word/2010/wordml" xmlns:w15="http://schemas.microsoft.com/office/word/2012/wordml" xmlns:w16cid="http://schemas.microsoft.com/office/word/2016/wordml/cid" xmlns:w16se="http://schemas.microsoft.com/office/word/2015/wordml/symex" xmlns:wpg="http://schemas.microsoft.com/office/word/2010/wordprocessingGroup" xmlns:wpi="http://schemas.microsoft.com/office/word/2010/wordprocessingInk" xmlns:wne="http://schemas.microsoft.com/office/word/2006/wordml" xmlns:wps="http://schemas.microsoft.com/office/word/2010/wordprocessingShape" mc:Ignorable="w14 w15 w16se w16cid wp14">
+<w:ftr xmlns:wpc="http://schemas.microsoft.com/office/word/2010/wordprocessingCanvas" xmlns:cx="http://schemas.microsoft.com/office/drawing/2014/chartex" xmlns:cx1="http://schemas.microsoft.com/office/drawing/2015/9/8/chartex" xmlns:cx2="http://schemas.microsoft.com/office/drawing/2015/10/21/chartex" xmlns:cx3="http://schemas.microsoft.com/office/drawing/2016/5/9/chartex" xmlns:cx4="http://schemas.microsoft.com/office/drawing/2016/5/10/chartex" xmlns:cx5="http://schemas.microsoft.com/office/drawing/2016/5/11/chartex" xmlns:cx6="http://schemas.microsoft.com/office/drawing/2016/5/12/chartex" xmlns:cx7="http://schemas.microsoft.com/office/drawing/2016/5/13/chartex" xmlns:cx8="http://schemas.microsoft.com/office/drawing/2016/5/14/chartex" xmlns:mc="http://schemas.openxmlformats.org/markup-compatibility/2006" xmlns:aink="http://schemas.microsoft.com/office/drawing/2016/ink" xmlns:am3d="http://schemas.microsoft.com/office/drawing/2017/model3d" xmlns:o="urn:schemas-microsoft-com:office:office" xmlns:r="http://schemas.openxmlformats.org/officeDocument/2006/relationships" xmlns:m="http://schemas.openxmlformats.org/officeDocument/2006/math" xmlns:v="urn:schemas-microsoft-com:vml" xmlns:wp14="http://schemas.microsoft.com/office/word/2010/wordprocessingDrawing" xmlns:wp="http://schemas.openxmlformats.org/drawingml/2006/wordprocessingDrawing" xmlns:w10="urn:schemas-microsoft-com:office:word" xmlns:w="http://schemas.openxmlformats.org/wordprocessingml/2006/main" xmlns:w14="http://schemas.microsoft.com/office/word/2010/wordml" xmlns:w15="http://schemas.microsoft.com/office/word/2012/wordml" xmlns:w16cex="http://schemas.microsoft.com/office/word/2018/wordml/cex" xmlns:w16cid="http://schemas.microsoft.com/office/word/2016/wordml/cid" xmlns:w16="http://schemas.microsoft.com/office/word/2018/wordml" xmlns:w16se="http://schemas.microsoft.com/office/word/2015/wordml/symex" xmlns:wpg="http://schemas.microsoft.com/office/word/2010/wordprocessingGroup" xmlns:wpi="http://schemas.microsoft.com/office/word/2010/wordprocessingInk" xmlns:wne="http://schemas.microsoft.com/office/word/2006/wordml" xmlns:wps="http://schemas.microsoft.com/office/word/2010/wordprocessingShape" mc:Ignorable="w14 w15 w16se w16cid w16 w16cex wp14">
   <w:p>
     <w:pPr>
       <w:pStyle w:val="Footer"/>
@@ -332,7 +379,7 @@
 </file>
 
 <file path=word/footer2.xml><?xml version="1.0" encoding="utf-8"?>
-<w:ftr xmlns:wpc="http://schemas.microsoft.com/office/word/2010/wordprocessingCanvas" xmlns:cx="http://schemas.microsoft.com/office/drawing/2014/chartex" xmlns:cx1="http://schemas.microsoft.com/office/drawing/2015/9/8/chartex" xmlns:cx2="http://schemas.microsoft.com/office/drawing/2015/10/21/chartex" xmlns:cx3="http://schemas.microsoft.com/office/drawing/2016/5/9/chartex" xmlns:cx4="http://schemas.microsoft.com/office/drawing/2016/5/10/chartex" xmlns:cx5="http://schemas.microsoft.com/office/drawing/2016/5/11/chartex" xmlns:cx6="http://schemas.microsoft.com/office/drawing/2016/5/12/chartex" xmlns:cx7="http://schemas.microsoft.com/office/drawing/2016/5/13/chartex" xmlns:cx8="http://schemas.microsoft.com/office/drawing/2016/5/14/chartex" xmlns:mc="http://schemas.openxmlformats.org/markup-compatibility/2006" xmlns:aink="http://schemas.microsoft.com/office/drawing/2016/ink" xmlns:am3d="http://schemas.microsoft.com/office/drawing/2017/model3d" xmlns:o="urn:schemas-microsoft-com:office:office" xmlns:r="http://schemas.openxmlformats.org/officeDocument/2006/relationships" xmlns:m="http://schemas.openxmlformats.org/officeDocument/2006/math" xmlns:v="urn:schemas-microsoft-com:vml" xmlns:wp14="http://schemas.microsoft.com/office/word/2010/wordprocessingDrawing" xmlns:wp="http://schemas.openxmlformats.org/drawingml/2006/wordprocessingDrawing" xmlns:w10="urn:schemas-microsoft-com:office:word" xmlns:w="http://schemas.openxmlformats.org/wordprocessingml/2006/main" xmlns:w14="http://schemas.microsoft.com/office/word/2010/wordml" xmlns:w15="http://schemas.microsoft.com/office/word/2012/wordml" xmlns:w16cid="http://schemas.microsoft.com/office/word/2016/wordml/cid" xmlns:w16se="http://schemas.microsoft.com/office/word/2015/wordml/symex" xmlns:wpg="http://schemas.microsoft.com/office/word/2010/wordprocessingGroup" xmlns:wpi="http://schemas.microsoft.com/office/word/2010/wordprocessingInk" xmlns:wne="http://schemas.microsoft.com/office/word/2006/wordml" xmlns:wps="http://schemas.microsoft.com/office/word/2010/wordprocessingShape" mc:Ignorable="w14 w15 w16se w16cid wp14">
+<w:ftr xmlns:wpc="http://schemas.microsoft.com/office/word/2010/wordprocessingCanvas" xmlns:cx="http://schemas.microsoft.com/office/drawing/2014/chartex" xmlns:cx1="http://schemas.microsoft.com/office/drawing/2015/9/8/chartex" xmlns:cx2="http://schemas.microsoft.com/office/drawing/2015/10/21/chartex" xmlns:cx3="http://schemas.microsoft.com/office/drawing/2016/5/9/chartex" xmlns:cx4="http://schemas.microsoft.com/office/drawing/2016/5/10/chartex" xmlns:cx5="http://schemas.microsoft.com/office/drawing/2016/5/11/chartex" xmlns:cx6="http://schemas.microsoft.com/office/drawing/2016/5/12/chartex" xmlns:cx7="http://schemas.microsoft.com/office/drawing/2016/5/13/chartex" xmlns:cx8="http://schemas.microsoft.com/office/drawing/2016/5/14/chartex" xmlns:mc="http://schemas.openxmlformats.org/markup-compatibility/2006" xmlns:aink="http://schemas.microsoft.com/office/drawing/2016/ink" xmlns:am3d="http://schemas.microsoft.com/office/drawing/2017/model3d" xmlns:o="urn:schemas-microsoft-com:office:office" xmlns:r="http://schemas.openxmlformats.org/officeDocument/2006/relationships" xmlns:m="http://schemas.openxmlformats.org/officeDocument/2006/math" xmlns:v="urn:schemas-microsoft-com:vml" xmlns:wp14="http://schemas.microsoft.com/office/word/2010/wordprocessingDrawing" xmlns:wp="http://schemas.openxmlformats.org/drawingml/2006/wordprocessingDrawing" xmlns:w10="urn:schemas-microsoft-com:office:word" xmlns:w="http://schemas.openxmlformats.org/wordprocessingml/2006/main" xmlns:w14="http://schemas.microsoft.com/office/word/2010/wordml" xmlns:w15="http://schemas.microsoft.com/office/word/2012/wordml" xmlns:w16cex="http://schemas.microsoft.com/office/word/2018/wordml/cex" xmlns:w16cid="http://schemas.microsoft.com/office/word/2016/wordml/cid" xmlns:w16="http://schemas.microsoft.com/office/word/2018/wordml" xmlns:w16se="http://schemas.microsoft.com/office/word/2015/wordml/symex" xmlns:wpg="http://schemas.microsoft.com/office/word/2010/wordprocessingGroup" xmlns:wpi="http://schemas.microsoft.com/office/word/2010/wordprocessingInk" xmlns:wne="http://schemas.microsoft.com/office/word/2006/wordml" xmlns:wps="http://schemas.microsoft.com/office/word/2010/wordprocessingShape" mc:Ignorable="w14 w15 w16se w16cid w16 w16cex wp14">
   <w:p>
     <w:pPr>
       <w:pStyle w:val="Footer"/>
@@ -382,7 +429,7 @@
 </file>
 
 <file path=word/footnotes.xml><?xml version="1.0" encoding="utf-8"?>
-<w:footnotes xmlns:wpc="http://schemas.microsoft.com/office/word/2010/wordprocessingCanvas" xmlns:cx="http://schemas.microsoft.com/office/drawing/2014/chartex" xmlns:cx1="http://schemas.microsoft.com/office/drawing/2015/9/8/chartex" xmlns:cx2="http://schemas.microsoft.com/office/drawing/2015/10/21/chartex" xmlns:cx3="http://schemas.microsoft.com/office/drawing/2016/5/9/chartex" xmlns:cx4="http://schemas.microsoft.com/office/drawing/2016/5/10/chartex" xmlns:cx5="http://schemas.microsoft.com/office/drawing/2016/5/11/chartex" xmlns:cx6="http://schemas.microsoft.com/office/drawing/2016/5/12/chartex" xmlns:cx7="http://schemas.microsoft.com/office/drawing/2016/5/13/chartex" xmlns:cx8="http://schemas.microsoft.com/office/drawing/2016/5/14/chartex" xmlns:mc="http://schemas.openxmlformats.org/markup-compatibility/2006" xmlns:aink="http://schemas.microsoft.com/office/drawing/2016/ink" xmlns:am3d="http://schemas.microsoft.com/office/drawing/2017/model3d" xmlns:o="urn:schemas-microsoft-com:office:office" xmlns:r="http://schemas.openxmlformats.org/officeDocument/2006/relationships" xmlns:m="http://schemas.openxmlformats.org/officeDocument/2006/math" xmlns:v="urn:schemas-microsoft-com:vml" xmlns:wp14="http://schemas.microsoft.com/office/word/2010/wordprocessingDrawing" xmlns:wp="http://schemas.openxmlformats.org/drawingml/2006/wordprocessingDrawing" xmlns:w10="urn:schemas-microsoft-com:office:word" xmlns:w="http://schemas.openxmlformats.org/wordprocessingml/2006/main" xmlns:w14="http://schemas.microsoft.com/office/word/2010/wordml" xmlns:w15="http://schemas.microsoft.com/office/word/2012/wordml" xmlns:w16cid="http://schemas.microsoft.com/office/word/2016/wordml/cid" xmlns:w16se="http://schemas.microsoft.com/office/word/2015/wordml/symex" xmlns:wpg="http://schemas.microsoft.com/office/word/2010/wordprocessingGroup" xmlns:wpi="http://schemas.microsoft.com/office/word/2010/wordprocessingInk" xmlns:wne="http://schemas.microsoft.com/office/word/2006/wordml" xmlns:wps="http://schemas.microsoft.com/office/word/2010/wordprocessingShape" mc:Ignorable="w14 w15 w16se w16cid wp14">
+<w:footnotes xmlns:wpc="http://schemas.microsoft.com/office/word/2010/wordprocessingCanvas" xmlns:cx="http://schemas.microsoft.com/office/drawing/2014/chartex" xmlns:cx1="http://schemas.microsoft.com/office/drawing/2015/9/8/chartex" xmlns:cx2="http://schemas.microsoft.com/office/drawing/2015/10/21/chartex" xmlns:cx3="http://schemas.microsoft.com/office/drawing/2016/5/9/chartex" xmlns:cx4="http://schemas.microsoft.com/office/drawing/2016/5/10/chartex" xmlns:cx5="http://schemas.microsoft.com/office/drawing/2016/5/11/chartex" xmlns:cx6="http://schemas.microsoft.com/office/drawing/2016/5/12/chartex" xmlns:cx7="http://schemas.microsoft.com/office/drawing/2016/5/13/chartex" xmlns:cx8="http://schemas.microsoft.com/office/drawing/2016/5/14/chartex" xmlns:mc="http://schemas.openxmlformats.org/markup-compatibility/2006" xmlns:aink="http://schemas.microsoft.com/office/drawing/2016/ink" xmlns:am3d="http://schemas.microsoft.com/office/drawing/2017/model3d" xmlns:o="urn:schemas-microsoft-com:office:office" xmlns:r="http://schemas.openxmlformats.org/officeDocument/2006/relationships" xmlns:m="http://schemas.openxmlformats.org/officeDocument/2006/math" xmlns:v="urn:schemas-microsoft-com:vml" xmlns:wp14="http://schemas.microsoft.com/office/word/2010/wordprocessingDrawing" xmlns:wp="http://schemas.openxmlformats.org/drawingml/2006/wordprocessingDrawing" xmlns:w10="urn:schemas-microsoft-com:office:word" xmlns:w="http://schemas.openxmlformats.org/wordprocessingml/2006/main" xmlns:w14="http://schemas.microsoft.com/office/word/2010/wordml" xmlns:w15="http://schemas.microsoft.com/office/word/2012/wordml" xmlns:w16cex="http://schemas.microsoft.com/office/word/2018/wordml/cex" xmlns:w16cid="http://schemas.microsoft.com/office/word/2016/wordml/cid" xmlns:w16="http://schemas.microsoft.com/office/word/2018/wordml" xmlns:w16se="http://schemas.microsoft.com/office/word/2015/wordml/symex" xmlns:wpg="http://schemas.microsoft.com/office/word/2010/wordprocessingGroup" xmlns:wpi="http://schemas.microsoft.com/office/word/2010/wordprocessingInk" xmlns:wne="http://schemas.microsoft.com/office/word/2006/wordml" xmlns:wps="http://schemas.microsoft.com/office/word/2010/wordprocessingShape" mc:Ignorable="w14 w15 w16se w16cid w16 w16cex wp14">
   <w:footnote w:type="separator" w:id="-1">
     <w:p>
       <w:r>
@@ -401,7 +448,7 @@
 </file>
 
 <file path=word/numbering.xml><?xml version="1.0" encoding="utf-8"?>
-<w:numbering xmlns:wpc="http://schemas.microsoft.com/office/word/2010/wordprocessingCanvas" xmlns:cx="http://schemas.microsoft.com/office/drawing/2014/chartex" xmlns:cx1="http://schemas.microsoft.com/office/drawing/2015/9/8/chartex" xmlns:cx2="http://schemas.microsoft.com/office/drawing/2015/10/21/chartex" xmlns:cx3="http://schemas.microsoft.com/office/drawing/2016/5/9/chartex" xmlns:cx4="http://schemas.microsoft.com/office/drawing/2016/5/10/chartex" xmlns:cx5="http://schemas.microsoft.com/office/drawing/2016/5/11/chartex" xmlns:cx6="http://schemas.microsoft.com/office/drawing/2016/5/12/chartex" xmlns:cx7="http://schemas.microsoft.com/office/drawing/2016/5/13/chartex" xmlns:cx8="http://schemas.microsoft.com/office/drawing/2016/5/14/chartex" xmlns:mc="http://schemas.openxmlformats.org/markup-compatibility/2006" xmlns:aink="http://schemas.microsoft.com/office/drawing/2016/ink" xmlns:am3d="http://schemas.microsoft.com/office/drawing/2017/model3d" xmlns:o="urn:schemas-microsoft-com:office:office" xmlns:r="http://schemas.openxmlformats.org/officeDocument/2006/relationships" xmlns:m="http://schemas.openxmlformats.org/officeDocument/2006/math" xmlns:v="urn:schemas-microsoft-com:vml" xmlns:wp14="http://schemas.microsoft.com/office/word/2010/wordprocessingDrawing" xmlns:wp="http://schemas.openxmlformats.org/drawingml/2006/wordprocessingDrawing" xmlns:w10="urn:schemas-microsoft-com:office:word" xmlns:w="http://schemas.openxmlformats.org/wordprocessingml/2006/main" xmlns:w14="http://schemas.microsoft.com/office/word/2010/wordml" xmlns:w15="http://schemas.microsoft.com/office/word/2012/wordml" xmlns:w16cid="http://schemas.microsoft.com/office/word/2016/wordml/cid" xmlns:w16se="http://schemas.microsoft.com/office/word/2015/wordml/symex" xmlns:wpg="http://schemas.microsoft.com/office/word/2010/wordprocessingGroup" xmlns:wpi="http://schemas.microsoft.com/office/word/2010/wordprocessingInk" xmlns:wne="http://schemas.microsoft.com/office/word/2006/wordml" xmlns:wps="http://schemas.microsoft.com/office/word/2010/wordprocessingShape" mc:Ignorable="w14 w15 w16se w16cid wp14">
+<w:numbering xmlns:wpc="http://schemas.microsoft.com/office/word/2010/wordprocessingCanvas" xmlns:cx="http://schemas.microsoft.com/office/drawing/2014/chartex" xmlns:cx1="http://schemas.microsoft.com/office/drawing/2015/9/8/chartex" xmlns:cx2="http://schemas.microsoft.com/office/drawing/2015/10/21/chartex" xmlns:cx3="http://schemas.microsoft.com/office/drawing/2016/5/9/chartex" xmlns:cx4="http://schemas.microsoft.com/office/drawing/2016/5/10/chartex" xmlns:cx5="http://schemas.microsoft.com/office/drawing/2016/5/11/chartex" xmlns:cx6="http://schemas.microsoft.com/office/drawing/2016/5/12/chartex" xmlns:cx7="http://schemas.microsoft.com/office/drawing/2016/5/13/chartex" xmlns:cx8="http://schemas.microsoft.com/office/drawing/2016/5/14/chartex" xmlns:mc="http://schemas.openxmlformats.org/markup-compatibility/2006" xmlns:aink="http://schemas.microsoft.com/office/drawing/2016/ink" xmlns:am3d="http://schemas.microsoft.com/office/drawing/2017/model3d" xmlns:o="urn:schemas-microsoft-com:office:office" xmlns:r="http://schemas.openxmlformats.org/officeDocument/2006/relationships" xmlns:m="http://schemas.openxmlformats.org/officeDocument/2006/math" xmlns:v="urn:schemas-microsoft-com:vml" xmlns:wp14="http://schemas.microsoft.com/office/word/2010/wordprocessingDrawing" xmlns:wp="http://schemas.openxmlformats.org/drawingml/2006/wordprocessingDrawing" xmlns:w10="urn:schemas-microsoft-com:office:word" xmlns:w="http://schemas.openxmlformats.org/wordprocessingml/2006/main" xmlns:w14="http://schemas.microsoft.com/office/word/2010/wordml" xmlns:w15="http://schemas.microsoft.com/office/word/2012/wordml" xmlns:w16cex="http://schemas.microsoft.com/office/word/2018/wordml/cex" xmlns:w16cid="http://schemas.microsoft.com/office/word/2016/wordml/cid" xmlns:w16="http://schemas.microsoft.com/office/word/2018/wordml" xmlns:w16se="http://schemas.microsoft.com/office/word/2015/wordml/symex" xmlns:wpg="http://schemas.microsoft.com/office/word/2010/wordprocessingGroup" xmlns:wpi="http://schemas.microsoft.com/office/word/2010/wordprocessingInk" xmlns:wne="http://schemas.microsoft.com/office/word/2006/wordml" xmlns:wps="http://schemas.microsoft.com/office/word/2010/wordprocessingShape" mc:Ignorable="w14 w15 w16se w16cid w16 w16cex wp14">
   <w:abstractNum w:abstractNumId="0" w15:restartNumberingAfterBreak="0">
     <w:nsid w:val="64AF46EE"/>
     <w:multiLevelType w:val="hybridMultilevel"/>
@@ -521,7 +568,7 @@
 </file>
 
 <file path=word/styles.xml><?xml version="1.0" encoding="utf-8"?>
-<w:styles xmlns:mc="http://schemas.openxmlformats.org/markup-compatibility/2006" xmlns:r="http://schemas.openxmlformats.org/officeDocument/2006/relationships" xmlns:w="http://schemas.openxmlformats.org/wordprocessingml/2006/main" xmlns:w14="http://schemas.microsoft.com/office/word/2010/wordml" xmlns:w15="http://schemas.microsoft.com/office/word/2012/wordml" xmlns:w16cid="http://schemas.microsoft.com/office/word/2016/wordml/cid" xmlns:w16se="http://schemas.microsoft.com/office/word/2015/wordml/symex" mc:Ignorable="w14 w15 w16se w16cid">
+<w:styles xmlns:mc="http://schemas.openxmlformats.org/markup-compatibility/2006" xmlns:r="http://schemas.openxmlformats.org/officeDocument/2006/relationships" xmlns:w="http://schemas.openxmlformats.org/wordprocessingml/2006/main" xmlns:w14="http://schemas.microsoft.com/office/word/2010/wordml" xmlns:w15="http://schemas.microsoft.com/office/word/2012/wordml" xmlns:w16cex="http://schemas.microsoft.com/office/word/2018/wordml/cex" xmlns:w16cid="http://schemas.microsoft.com/office/word/2016/wordml/cid" xmlns:w16="http://schemas.microsoft.com/office/word/2018/wordml" xmlns:w16se="http://schemas.microsoft.com/office/word/2015/wordml/symex" mc:Ignorable="w14 w15 w16se w16cid w16 w16cex">
   <w:docDefaults>
     <w:rPrDefault>
       <w:rPr>
@@ -912,7 +959,7 @@
   <w:style w:type="paragraph" w:default="1" w:styleId="Normal">
     <w:name w:val="Normal"/>
     <w:qFormat/>
-    <w:rsid w:val="009B2056"/>
+    <w:rsid w:val="00322877"/>
     <w:rPr>
       <w:rFonts w:ascii="Tahoma" w:hAnsi="Tahoma"/>
       <w:szCs w:val="24"/>

</xml_diff>